<commit_message>
description for whoopie is written. Small corrections are needed still
</commit_message>
<xml_diff>
--- a/Puki parna.docx
+++ b/Puki parna.docx
@@ -16,7 +16,7 @@
           <w:noProof/>
           <w:sz w:val="26"/>
           <w:szCs w:val="26"/>
-          <w:lang w:eastAsia="hu-HU"/>
+          <w:lang w:val="en-US"/>
         </w:rPr>
         <w:drawing>
           <wp:anchor distT="0" distB="0" distL="114300" distR="114300" simplePos="0" relativeHeight="251664384" behindDoc="1" locked="0" layoutInCell="1" allowOverlap="1" wp14:anchorId="67E84412" wp14:editId="5488459F">
@@ -128,80 +128,23 @@
           <w:sz w:val="26"/>
           <w:szCs w:val="26"/>
         </w:rPr>
-        <w:t xml:space="preserve">Ez a leírás segít egy </w:t>
-      </w:r>
-      <w:proofErr w:type="spellStart"/>
-      <w:r>
-        <w:rPr>
-          <w:sz w:val="26"/>
-          <w:szCs w:val="26"/>
-        </w:rPr>
-        <w:t>puki</w:t>
-      </w:r>
-      <w:proofErr w:type="spellEnd"/>
-      <w:r>
-        <w:rPr>
-          <w:sz w:val="26"/>
-          <w:szCs w:val="26"/>
-        </w:rPr>
-        <w:t xml:space="preserve"> párna elkészítésében. Megviccelheted vele a barátaidat vagy akár a családtagjaidat.</w:t>
-      </w:r>
-    </w:p>
-    <w:p>
-      <w:pPr>
-        <w:jc w:val="both"/>
-        <w:rPr>
-          <w:sz w:val="26"/>
-          <w:szCs w:val="26"/>
-        </w:rPr>
-      </w:pPr>
-      <w:proofErr w:type="spellStart"/>
-      <w:r>
-        <w:rPr>
-          <w:sz w:val="26"/>
-          <w:szCs w:val="26"/>
-        </w:rPr>
-        <w:t>Rejtsd</w:t>
-      </w:r>
-      <w:proofErr w:type="spellEnd"/>
-      <w:r>
-        <w:rPr>
-          <w:sz w:val="26"/>
-          <w:szCs w:val="26"/>
-        </w:rPr>
-        <w:t xml:space="preserve"> el a </w:t>
-      </w:r>
-      <w:proofErr w:type="spellStart"/>
-      <w:r>
-        <w:rPr>
-          <w:sz w:val="26"/>
-          <w:szCs w:val="26"/>
-        </w:rPr>
-        <w:t>puki</w:t>
-      </w:r>
-      <w:proofErr w:type="spellEnd"/>
-      <w:r>
-        <w:rPr>
-          <w:sz w:val="26"/>
-          <w:szCs w:val="26"/>
-        </w:rPr>
-        <w:t xml:space="preserve"> párna egy széken lévő nem túl nehéz párna alá és próbáld a kilógó kábeleket kitakarni valahogy. Majd kérd meg az </w:t>
-      </w:r>
-      <w:proofErr w:type="spellStart"/>
-      <w:r>
-        <w:rPr>
-          <w:sz w:val="26"/>
-          <w:szCs w:val="26"/>
-        </w:rPr>
-        <w:t>áldozatod</w:t>
-      </w:r>
-      <w:proofErr w:type="spellEnd"/>
-      <w:r>
-        <w:rPr>
-          <w:sz w:val="26"/>
-          <w:szCs w:val="26"/>
-        </w:rPr>
-        <w:t xml:space="preserve">, hogy foglaljon helyet, mert valami nagyon fontosat szeretnél neki mutatni. A súly hatására a párna összenyomódik és a benne lévő alufólia rétegek érintkeznek, amivel zárják az áramkört, ami egy pukizó hangot indít el a hangszóróban. </w:t>
+        <w:t>Ez a leírás segít egy puki párna elkészítésében. Megviccelheted vele a barátaidat vagy akár a családtagjaidat.</w:t>
+      </w:r>
+    </w:p>
+    <w:p>
+      <w:pPr>
+        <w:jc w:val="both"/>
+        <w:rPr>
+          <w:sz w:val="26"/>
+          <w:szCs w:val="26"/>
+        </w:rPr>
+      </w:pPr>
+      <w:r>
+        <w:rPr>
+          <w:sz w:val="26"/>
+          <w:szCs w:val="26"/>
+        </w:rPr>
+        <w:t xml:space="preserve">Rejtsd el a puki párna egy széken lévő nem túl nehéz párna alá és próbáld a kilógó kábeleket kitakarni valahogy. Majd kérd meg az áldozatod, hogy foglaljon helyet, mert valami nagyon fontosat szeretnél neki mutatni. A súly hatására a párna összenyomódik és a benne lévő alufólia rétegek érintkeznek, amivel zárják az áramkört, ami egy pukizó hangot indít el a hangszóróban. </w:t>
       </w:r>
     </w:p>
     <w:p>
@@ -240,28 +183,12 @@
           <w:sz w:val="26"/>
           <w:szCs w:val="26"/>
         </w:rPr>
-        <w:t xml:space="preserve">A </w:t>
-      </w:r>
-      <w:proofErr w:type="spellStart"/>
-      <w:r>
-        <w:rPr>
-          <w:sz w:val="26"/>
-          <w:szCs w:val="26"/>
-        </w:rPr>
-        <w:t>puki</w:t>
-      </w:r>
-      <w:proofErr w:type="spellEnd"/>
-      <w:r>
-        <w:rPr>
-          <w:sz w:val="26"/>
-          <w:szCs w:val="26"/>
-        </w:rPr>
-        <w:t xml:space="preserve"> párna készítésével a következőket tanulod meg:</w:t>
-      </w:r>
-    </w:p>
-    <w:p>
-      <w:pPr>
-        <w:pStyle w:val="Listaszerbekezds"/>
+        <w:t>A puki párna készítésével a következőket tanulod meg:</w:t>
+      </w:r>
+    </w:p>
+    <w:p>
+      <w:pPr>
+        <w:pStyle w:val="ListParagraph"/>
         <w:numPr>
           <w:ilvl w:val="0"/>
           <w:numId w:val="3"/>
@@ -277,28 +204,12 @@
           <w:sz w:val="26"/>
           <w:szCs w:val="26"/>
         </w:rPr>
-        <w:t xml:space="preserve">Hogyan tudsz műanyag tányérból kapcsolót </w:t>
-      </w:r>
-      <w:proofErr w:type="gramStart"/>
-      <w:r>
-        <w:rPr>
-          <w:sz w:val="26"/>
-          <w:szCs w:val="26"/>
-        </w:rPr>
-        <w:t>készíteni</w:t>
-      </w:r>
-      <w:proofErr w:type="gramEnd"/>
-      <w:r>
-        <w:rPr>
-          <w:sz w:val="26"/>
-          <w:szCs w:val="26"/>
-        </w:rPr>
-        <w:t xml:space="preserve"> ami egy eseményt indít</w:t>
-      </w:r>
-    </w:p>
-    <w:p>
-      <w:pPr>
-        <w:pStyle w:val="Listaszerbekezds"/>
+        <w:t>Hogyan tudsz műanyag tányérból kapcsolót készíteni ami egy eseményt indít</w:t>
+      </w:r>
+    </w:p>
+    <w:p>
+      <w:pPr>
+        <w:pStyle w:val="ListParagraph"/>
         <w:numPr>
           <w:ilvl w:val="0"/>
           <w:numId w:val="3"/>
@@ -314,39 +225,7 @@
           <w:sz w:val="26"/>
           <w:szCs w:val="26"/>
         </w:rPr>
-        <w:t xml:space="preserve">Hogyan programozd be a </w:t>
-      </w:r>
-      <w:proofErr w:type="spellStart"/>
-      <w:r>
-        <w:rPr>
-          <w:sz w:val="26"/>
-          <w:szCs w:val="26"/>
-        </w:rPr>
-        <w:t>Raspberry</w:t>
-      </w:r>
-      <w:proofErr w:type="spellEnd"/>
-      <w:r>
-        <w:rPr>
-          <w:sz w:val="26"/>
-          <w:szCs w:val="26"/>
-        </w:rPr>
-        <w:t xml:space="preserve"> Pi GPIO </w:t>
-      </w:r>
-      <w:proofErr w:type="gramStart"/>
-      <w:r>
-        <w:rPr>
-          <w:sz w:val="26"/>
-          <w:szCs w:val="26"/>
-        </w:rPr>
-        <w:t>kimeneteleit</w:t>
-      </w:r>
-      <w:proofErr w:type="gramEnd"/>
-      <w:r>
-        <w:rPr>
-          <w:sz w:val="26"/>
-          <w:szCs w:val="26"/>
-        </w:rPr>
-        <w:t xml:space="preserve"> ciklusokat, listákat és változókat használva Pythonban. </w:t>
+        <w:t xml:space="preserve">Hogyan programozd be a Raspberry Pi GPIO kimeneteleit ciklusokat, listákat és változókat használva Pythonban. </w:t>
       </w:r>
     </w:p>
     <w:p>
@@ -363,28 +242,18 @@
           <w:szCs w:val="36"/>
         </w:rPr>
       </w:pPr>
-      <w:proofErr w:type="spellStart"/>
       <w:r>
         <w:rPr>
           <w:b/>
           <w:sz w:val="36"/>
           <w:szCs w:val="36"/>
         </w:rPr>
-        <w:t>Puki</w:t>
-      </w:r>
-      <w:proofErr w:type="spellEnd"/>
-      <w:r>
-        <w:rPr>
-          <w:b/>
-          <w:sz w:val="36"/>
-          <w:szCs w:val="36"/>
-        </w:rPr>
-        <w:t xml:space="preserve"> párna elkészítése:</w:t>
-      </w:r>
-    </w:p>
-    <w:p>
-      <w:pPr>
-        <w:pStyle w:val="Listaszerbekezds"/>
+        <w:t>Puki párna elkészítése:</w:t>
+      </w:r>
+    </w:p>
+    <w:p>
+      <w:pPr>
+        <w:pStyle w:val="ListParagraph"/>
         <w:numPr>
           <w:ilvl w:val="0"/>
           <w:numId w:val="1"/>
@@ -405,7 +274,7 @@
     </w:p>
     <w:p>
       <w:pPr>
-        <w:pStyle w:val="Listaszerbekezds"/>
+        <w:pStyle w:val="ListParagraph"/>
         <w:numPr>
           <w:ilvl w:val="0"/>
           <w:numId w:val="1"/>
@@ -421,26 +290,12 @@
           <w:sz w:val="26"/>
           <w:szCs w:val="26"/>
         </w:rPr>
-        <w:t>P</w:t>
-      </w:r>
-      <w:r>
-        <w:rPr>
-          <w:sz w:val="26"/>
-          <w:szCs w:val="26"/>
-        </w:rPr>
-        <w:t>illanatragasztóval ra</w:t>
-      </w:r>
-      <w:r>
-        <w:rPr>
-          <w:sz w:val="26"/>
-          <w:szCs w:val="26"/>
-        </w:rPr>
-        <w:t xml:space="preserve">gaszd őket 2 műanyag tányér közepére. </w:t>
-      </w:r>
-    </w:p>
-    <w:p>
-      <w:pPr>
-        <w:pStyle w:val="Listaszerbekezds"/>
+        <w:t xml:space="preserve">Pillanatragasztóval ragaszd őket 2 műanyag tányér közepére. </w:t>
+      </w:r>
+    </w:p>
+    <w:p>
+      <w:pPr>
+        <w:pStyle w:val="ListParagraph"/>
         <w:numPr>
           <w:ilvl w:val="0"/>
           <w:numId w:val="1"/>
@@ -456,28 +311,12 @@
           <w:sz w:val="26"/>
           <w:szCs w:val="26"/>
         </w:rPr>
-        <w:t xml:space="preserve">Vágj ki </w:t>
-      </w:r>
-      <w:proofErr w:type="gramStart"/>
-      <w:r>
-        <w:rPr>
-          <w:sz w:val="26"/>
-          <w:szCs w:val="26"/>
-        </w:rPr>
-        <w:t>két ujjnyi</w:t>
-      </w:r>
-      <w:proofErr w:type="gramEnd"/>
-      <w:r>
-        <w:rPr>
-          <w:sz w:val="26"/>
-          <w:szCs w:val="26"/>
-        </w:rPr>
-        <w:t xml:space="preserve"> vastag kb. 4-5 cm hosszúalufólia csíkot.</w:t>
-      </w:r>
-    </w:p>
-    <w:p>
-      <w:pPr>
-        <w:pStyle w:val="Listaszerbekezds"/>
+        <w:t>Vágj ki két ujjnyi vastag kb. 4-5 cm hosszúalufólia csíkot.</w:t>
+      </w:r>
+    </w:p>
+    <w:p>
+      <w:pPr>
+        <w:pStyle w:val="ListParagraph"/>
         <w:numPr>
           <w:ilvl w:val="0"/>
           <w:numId w:val="1"/>
@@ -505,7 +344,7 @@
     </w:p>
     <w:p>
       <w:pPr>
-        <w:pStyle w:val="Listaszerbekezds"/>
+        <w:pStyle w:val="ListParagraph"/>
         <w:numPr>
           <w:ilvl w:val="0"/>
           <w:numId w:val="1"/>
@@ -526,7 +365,7 @@
     </w:p>
     <w:p>
       <w:pPr>
-        <w:pStyle w:val="Listaszerbekezds"/>
+        <w:pStyle w:val="ListParagraph"/>
         <w:numPr>
           <w:ilvl w:val="0"/>
           <w:numId w:val="1"/>
@@ -554,7 +393,7 @@
     </w:p>
     <w:p>
       <w:pPr>
-        <w:pStyle w:val="Listaszerbekezds"/>
+        <w:pStyle w:val="ListParagraph"/>
         <w:numPr>
           <w:ilvl w:val="0"/>
           <w:numId w:val="1"/>
@@ -575,7 +414,7 @@
     </w:p>
     <w:p>
       <w:pPr>
-        <w:pStyle w:val="Listaszerbekezds"/>
+        <w:pStyle w:val="ListParagraph"/>
         <w:numPr>
           <w:ilvl w:val="0"/>
           <w:numId w:val="1"/>
@@ -608,7 +447,7 @@
           <w:noProof/>
           <w:sz w:val="26"/>
           <w:szCs w:val="26"/>
-          <w:lang w:eastAsia="hu-HU"/>
+          <w:lang w:val="en-US"/>
         </w:rPr>
         <w:lastRenderedPageBreak/>
         <w:drawing>
@@ -677,64 +516,18 @@
           <w:szCs w:val="36"/>
         </w:rPr>
       </w:pPr>
-      <w:proofErr w:type="spellStart"/>
       <w:r>
         <w:rPr>
           <w:b/>
           <w:sz w:val="36"/>
           <w:szCs w:val="36"/>
         </w:rPr>
-        <w:t>Puki</w:t>
-      </w:r>
-      <w:proofErr w:type="spellEnd"/>
-      <w:r>
-        <w:rPr>
-          <w:b/>
-          <w:sz w:val="36"/>
-          <w:szCs w:val="36"/>
-        </w:rPr>
-        <w:t xml:space="preserve"> párna csatlakoztatása a </w:t>
-      </w:r>
-      <w:proofErr w:type="spellStart"/>
-      <w:r>
-        <w:rPr>
-          <w:b/>
-          <w:sz w:val="36"/>
-          <w:szCs w:val="36"/>
-        </w:rPr>
-        <w:t>Raspberry</w:t>
-      </w:r>
-      <w:proofErr w:type="spellEnd"/>
-      <w:r>
-        <w:rPr>
-          <w:b/>
-          <w:sz w:val="36"/>
-          <w:szCs w:val="36"/>
-        </w:rPr>
-        <w:t xml:space="preserve"> Pi-</w:t>
-      </w:r>
-      <w:proofErr w:type="spellStart"/>
-      <w:r>
-        <w:rPr>
-          <w:b/>
-          <w:sz w:val="36"/>
-          <w:szCs w:val="36"/>
-        </w:rPr>
-        <w:t>hez</w:t>
-      </w:r>
-      <w:proofErr w:type="spellEnd"/>
-      <w:r>
-        <w:rPr>
-          <w:b/>
-          <w:sz w:val="36"/>
-          <w:szCs w:val="36"/>
-        </w:rPr>
-        <w:t>:</w:t>
-      </w:r>
-    </w:p>
-    <w:p>
-      <w:pPr>
-        <w:pStyle w:val="Listaszerbekezds"/>
+        <w:t>Puki párna csatlakoztatása a Raspberry Pi-hez:</w:t>
+      </w:r>
+    </w:p>
+    <w:p>
+      <w:pPr>
+        <w:pStyle w:val="ListParagraph"/>
         <w:numPr>
           <w:ilvl w:val="0"/>
           <w:numId w:val="4"/>
@@ -750,23 +543,7 @@
           <w:sz w:val="26"/>
           <w:szCs w:val="26"/>
         </w:rPr>
-        <w:t xml:space="preserve">Az egyik csatlakozó kábelt csatlakoztasd a </w:t>
-      </w:r>
-      <w:proofErr w:type="spellStart"/>
-      <w:r>
-        <w:rPr>
-          <w:sz w:val="26"/>
-          <w:szCs w:val="26"/>
-        </w:rPr>
-        <w:t>RsPi</w:t>
-      </w:r>
-      <w:proofErr w:type="spellEnd"/>
-      <w:r>
-        <w:rPr>
-          <w:sz w:val="26"/>
-          <w:szCs w:val="26"/>
-        </w:rPr>
-        <w:t xml:space="preserve"> földeléséhez (GND):</w:t>
+        <w:t>Az egyik csatlakozó kábelt csatlakoztasd a RsPi földeléséhez (GND):</w:t>
       </w:r>
     </w:p>
     <w:p>
@@ -776,7 +553,7 @@
       <w:r>
         <w:rPr>
           <w:noProof/>
-          <w:lang w:eastAsia="hu-HU"/>
+          <w:lang w:val="en-US"/>
         </w:rPr>
         <w:drawing>
           <wp:inline distT="0" distB="0" distL="0" distR="0">
@@ -823,7 +600,7 @@
     </w:p>
     <w:p>
       <w:pPr>
-        <w:pStyle w:val="Listaszerbekezds"/>
+        <w:pStyle w:val="ListParagraph"/>
         <w:numPr>
           <w:ilvl w:val="0"/>
           <w:numId w:val="4"/>
@@ -849,7 +626,7 @@
       <w:r>
         <w:rPr>
           <w:noProof/>
-          <w:lang w:eastAsia="hu-HU"/>
+          <w:lang w:val="en-US"/>
         </w:rPr>
         <w:drawing>
           <wp:inline distT="0" distB="0" distL="0" distR="0">
@@ -908,8 +685,9 @@
           <w:noProof/>
           <w:sz w:val="26"/>
           <w:szCs w:val="26"/>
-          <w:lang w:eastAsia="hu-HU"/>
-        </w:rPr>
+          <w:lang w:val="en-US"/>
+        </w:rPr>
+        <w:lastRenderedPageBreak/>
         <w:drawing>
           <wp:anchor distT="0" distB="0" distL="114300" distR="114300" simplePos="0" relativeHeight="251660288" behindDoc="1" locked="0" layoutInCell="1" allowOverlap="1" wp14:anchorId="175507E3" wp14:editId="341C3E99">
             <wp:simplePos x="0" y="0"/>
@@ -969,7 +747,7 @@
     </w:p>
     <w:p>
       <w:pPr>
-        <w:pStyle w:val="Listaszerbekezds"/>
+        <w:pStyle w:val="ListParagraph"/>
         <w:numPr>
           <w:ilvl w:val="0"/>
           <w:numId w:val="4"/>
@@ -985,23 +763,7 @@
           <w:sz w:val="26"/>
           <w:szCs w:val="26"/>
         </w:rPr>
-        <w:t xml:space="preserve">Csatlakoztasd a krokodil kábelek csipeszeit az </w:t>
-      </w:r>
-      <w:proofErr w:type="spellStart"/>
-      <w:r>
-        <w:rPr>
-          <w:sz w:val="26"/>
-          <w:szCs w:val="26"/>
-        </w:rPr>
-        <w:t>RsPi-ből</w:t>
-      </w:r>
-      <w:proofErr w:type="spellEnd"/>
-      <w:r>
-        <w:rPr>
-          <w:sz w:val="26"/>
-          <w:szCs w:val="26"/>
-        </w:rPr>
-        <w:t xml:space="preserve"> kijövő kábelekhez:</w:t>
+        <w:t>Csatlakoztasd a krokodil kábelek csipeszeit az RsPi-ből kijövő kábelekhez:</w:t>
       </w:r>
     </w:p>
     <w:p>
@@ -1011,7 +773,7 @@
       <w:r>
         <w:rPr>
           <w:noProof/>
-          <w:lang w:eastAsia="hu-HU"/>
+          <w:lang w:val="en-US"/>
         </w:rPr>
         <w:drawing>
           <wp:inline distT="0" distB="0" distL="0" distR="0">
@@ -1074,24 +836,7 @@
           <w:sz w:val="26"/>
           <w:szCs w:val="26"/>
         </w:rPr>
-        <w:lastRenderedPageBreak/>
-        <w:t xml:space="preserve">A végeredménynek </w:t>
-      </w:r>
-      <w:proofErr w:type="spellStart"/>
-      <w:r>
-        <w:rPr>
-          <w:sz w:val="26"/>
-          <w:szCs w:val="26"/>
-        </w:rPr>
-        <w:t>kb</w:t>
-      </w:r>
-      <w:proofErr w:type="spellEnd"/>
-      <w:r>
-        <w:rPr>
-          <w:sz w:val="26"/>
-          <w:szCs w:val="26"/>
-        </w:rPr>
-        <w:t xml:space="preserve"> így kell kinéznie:</w:t>
+        <w:t>A végeredménynek kb így kell kinéznie:</w:t>
       </w:r>
     </w:p>
     <w:p>
@@ -1101,7 +846,7 @@
       <w:r>
         <w:rPr>
           <w:noProof/>
-          <w:lang w:eastAsia="hu-HU"/>
+          <w:lang w:val="en-US"/>
         </w:rPr>
         <w:drawing>
           <wp:inline distT="0" distB="0" distL="0" distR="0">
@@ -1175,8 +920,9 @@
           <w:noProof/>
           <w:sz w:val="26"/>
           <w:szCs w:val="26"/>
-          <w:lang w:eastAsia="hu-HU"/>
-        </w:rPr>
+          <w:lang w:val="en-US"/>
+        </w:rPr>
+        <w:lastRenderedPageBreak/>
         <w:drawing>
           <wp:anchor distT="0" distB="0" distL="114300" distR="114300" simplePos="0" relativeHeight="251658240" behindDoc="1" locked="0" layoutInCell="1" allowOverlap="1" wp14:anchorId="13F81BF0" wp14:editId="30547911">
             <wp:simplePos x="0" y="0"/>
@@ -1239,30 +985,12 @@
           <w:sz w:val="36"/>
           <w:szCs w:val="36"/>
         </w:rPr>
-        <w:t xml:space="preserve">Írd meg a </w:t>
-      </w:r>
-      <w:proofErr w:type="spellStart"/>
-      <w:r>
-        <w:rPr>
-          <w:b/>
-          <w:sz w:val="36"/>
-          <w:szCs w:val="36"/>
-        </w:rPr>
-        <w:t>puki</w:t>
-      </w:r>
-      <w:proofErr w:type="spellEnd"/>
-      <w:r>
-        <w:rPr>
-          <w:b/>
-          <w:sz w:val="36"/>
-          <w:szCs w:val="36"/>
-        </w:rPr>
-        <w:t xml:space="preserve"> programot Pythonban</w:t>
-      </w:r>
-    </w:p>
-    <w:p>
-      <w:pPr>
-        <w:pStyle w:val="Listaszerbekezds"/>
+        <w:t>Írd meg a puki programot Pythonban</w:t>
+      </w:r>
+    </w:p>
+    <w:p>
+      <w:pPr>
+        <w:pStyle w:val="ListParagraph"/>
         <w:numPr>
           <w:ilvl w:val="0"/>
           <w:numId w:val="5"/>
@@ -1296,7 +1024,6 @@
         </w:rPr>
         <w:t xml:space="preserve"> alkalmazást a </w:t>
       </w:r>
-      <w:proofErr w:type="spellStart"/>
       <w:r>
         <w:rPr>
           <w:i/>
@@ -1305,7 +1032,6 @@
         </w:rPr>
         <w:t>Programming</w:t>
       </w:r>
-      <w:proofErr w:type="spellEnd"/>
       <w:r>
         <w:rPr>
           <w:sz w:val="26"/>
@@ -1316,7 +1042,7 @@
     </w:p>
     <w:p>
       <w:pPr>
-        <w:pStyle w:val="Listaszerbekezds"/>
+        <w:pStyle w:val="ListParagraph"/>
         <w:numPr>
           <w:ilvl w:val="0"/>
           <w:numId w:val="5"/>
@@ -1334,7 +1060,6 @@
         </w:rPr>
         <w:t xml:space="preserve">Kattints a </w:t>
       </w:r>
-      <w:proofErr w:type="spellStart"/>
       <w:r>
         <w:rPr>
           <w:b/>
@@ -1343,45 +1068,12 @@
         </w:rPr>
         <w:t>Save</w:t>
       </w:r>
-      <w:proofErr w:type="spellEnd"/>
-      <w:r>
-        <w:rPr>
-          <w:sz w:val="26"/>
-          <w:szCs w:val="26"/>
-        </w:rPr>
-        <w:t xml:space="preserve"> ikonra és </w:t>
-      </w:r>
-      <w:proofErr w:type="spellStart"/>
-      <w:r>
-        <w:rPr>
-          <w:sz w:val="26"/>
-          <w:szCs w:val="26"/>
-        </w:rPr>
-        <w:t>mentsd</w:t>
-      </w:r>
-      <w:proofErr w:type="spellEnd"/>
-      <w:r>
-        <w:rPr>
-          <w:sz w:val="26"/>
-          <w:szCs w:val="26"/>
-        </w:rPr>
-        <w:t xml:space="preserve"> el a </w:t>
-      </w:r>
-      <w:proofErr w:type="gramStart"/>
-      <w:r>
-        <w:rPr>
-          <w:sz w:val="26"/>
-          <w:szCs w:val="26"/>
-        </w:rPr>
-        <w:t>fájlt</w:t>
-      </w:r>
-      <w:proofErr w:type="gramEnd"/>
-      <w:r>
-        <w:rPr>
-          <w:sz w:val="26"/>
-          <w:szCs w:val="26"/>
-        </w:rPr>
-        <w:t xml:space="preserve"> </w:t>
+      <w:r>
+        <w:rPr>
+          <w:sz w:val="26"/>
+          <w:szCs w:val="26"/>
+        </w:rPr>
+        <w:t xml:space="preserve"> ikonra és mentsd el a fájlt </w:t>
       </w:r>
       <w:r>
         <w:rPr>
@@ -1411,7 +1103,7 @@
     </w:p>
     <w:p>
       <w:pPr>
-        <w:pStyle w:val="Listaszerbekezds"/>
+        <w:pStyle w:val="ListParagraph"/>
         <w:numPr>
           <w:ilvl w:val="0"/>
           <w:numId w:val="5"/>
@@ -1443,7 +1135,7 @@
           <w:noProof/>
           <w:sz w:val="26"/>
           <w:szCs w:val="26"/>
-          <w:lang w:eastAsia="hu-HU"/>
+          <w:lang w:val="en-US"/>
         </w:rPr>
         <w:drawing>
           <wp:inline distT="0" distB="0" distL="0" distR="0">
@@ -1504,8 +1196,688 @@
         </w:rPr>
         <w:t>A kódnak ezen része beolvassa azon könyvtárakat, amiket fel fogsz használni a kódod írása során.</w:t>
       </w:r>
+    </w:p>
+    <w:p>
+      <w:pPr>
+        <w:pStyle w:val="ListParagraph"/>
+        <w:numPr>
+          <w:ilvl w:val="0"/>
+          <w:numId w:val="5"/>
+        </w:numPr>
+        <w:jc w:val="both"/>
+        <w:rPr>
+          <w:sz w:val="26"/>
+          <w:szCs w:val="26"/>
+        </w:rPr>
+      </w:pPr>
+      <w:r>
+        <w:rPr>
+          <w:sz w:val="26"/>
+          <w:szCs w:val="26"/>
+        </w:rPr>
+        <w:t>Ezutan letre kell hoznod egy Button objektumot a kododban. Egyben meg kell mondanod azt is, hogy a kapcsolo a 2-es csatlakozohoz van kotve. Ehhez ird be a kovetkezoket a kododba:</w:t>
+      </w:r>
+    </w:p>
+    <w:p>
+      <w:pPr>
+        <w:jc w:val="center"/>
+        <w:rPr>
+          <w:sz w:val="26"/>
+          <w:szCs w:val="26"/>
+        </w:rPr>
+      </w:pPr>
+      <w:r>
+        <w:rPr>
+          <w:noProof/>
+          <w:lang w:val="en-US"/>
+        </w:rPr>
+        <w:drawing>
+          <wp:inline distT="0" distB="0" distL="0" distR="0" wp14:anchorId="0A224E6F" wp14:editId="5E077996">
+            <wp:extent cx="4945380" cy="542945"/>
+            <wp:effectExtent l="0" t="0" r="7620" b="9525"/>
+            <wp:docPr id="10" name="Picture 10"/>
+            <wp:cNvGraphicFramePr>
+              <a:graphicFrameLocks xmlns:a="http://schemas.openxmlformats.org/drawingml/2006/main" noChangeAspect="1"/>
+            </wp:cNvGraphicFramePr>
+            <a:graphic xmlns:a="http://schemas.openxmlformats.org/drawingml/2006/main">
+              <a:graphicData uri="http://schemas.openxmlformats.org/drawingml/2006/picture">
+                <pic:pic xmlns:pic="http://schemas.openxmlformats.org/drawingml/2006/picture">
+                  <pic:nvPicPr>
+                    <pic:cNvPr id="1" name=""/>
+                    <pic:cNvPicPr/>
+                  </pic:nvPicPr>
+                  <pic:blipFill>
+                    <a:blip r:embed="rId11"/>
+                    <a:stretch>
+                      <a:fillRect/>
+                    </a:stretch>
+                  </pic:blipFill>
+                  <pic:spPr>
+                    <a:xfrm>
+                      <a:off x="0" y="0"/>
+                      <a:ext cx="5131272" cy="563354"/>
+                    </a:xfrm>
+                    <a:prstGeom prst="rect">
+                      <a:avLst/>
+                    </a:prstGeom>
+                  </pic:spPr>
+                </pic:pic>
+              </a:graphicData>
+            </a:graphic>
+          </wp:inline>
+        </w:drawing>
+      </w:r>
+    </w:p>
+    <w:p>
+      <w:pPr>
+        <w:pStyle w:val="ListParagraph"/>
+        <w:numPr>
+          <w:ilvl w:val="0"/>
+          <w:numId w:val="5"/>
+        </w:numPr>
+        <w:jc w:val="both"/>
+        <w:rPr>
+          <w:sz w:val="26"/>
+          <w:szCs w:val="26"/>
+        </w:rPr>
+      </w:pPr>
+      <w:r>
+        <w:rPr>
+          <w:sz w:val="26"/>
+          <w:szCs w:val="26"/>
+        </w:rPr>
+        <w:t xml:space="preserve">Most hozz letre lista valtozot ami tartalmazza az osszes pukis hangot amit szeretnel </w:t>
+      </w:r>
+      <w:r>
+        <w:rPr>
+          <w:sz w:val="26"/>
+          <w:szCs w:val="26"/>
+        </w:rPr>
+        <w:t>lejatszatni a programmal:</w:t>
+      </w:r>
+    </w:p>
+    <w:p>
+      <w:pPr>
+        <w:jc w:val="center"/>
+        <w:rPr>
+          <w:sz w:val="26"/>
+          <w:szCs w:val="26"/>
+        </w:rPr>
+      </w:pPr>
+      <w:r>
+        <w:rPr>
+          <w:noProof/>
+          <w:lang w:val="en-US"/>
+        </w:rPr>
+        <w:drawing>
+          <wp:inline distT="0" distB="0" distL="0" distR="0" wp14:anchorId="6F6227DE" wp14:editId="520F57D1">
+            <wp:extent cx="5219700" cy="483306"/>
+            <wp:effectExtent l="0" t="0" r="0" b="0"/>
+            <wp:docPr id="12" name="Picture 12"/>
+            <wp:cNvGraphicFramePr>
+              <a:graphicFrameLocks xmlns:a="http://schemas.openxmlformats.org/drawingml/2006/main" noChangeAspect="1"/>
+            </wp:cNvGraphicFramePr>
+            <a:graphic xmlns:a="http://schemas.openxmlformats.org/drawingml/2006/main">
+              <a:graphicData uri="http://schemas.openxmlformats.org/drawingml/2006/picture">
+                <pic:pic xmlns:pic="http://schemas.openxmlformats.org/drawingml/2006/picture">
+                  <pic:nvPicPr>
+                    <pic:cNvPr id="1" name=""/>
+                    <pic:cNvPicPr/>
+                  </pic:nvPicPr>
+                  <pic:blipFill>
+                    <a:blip r:embed="rId12"/>
+                    <a:stretch>
+                      <a:fillRect/>
+                    </a:stretch>
+                  </pic:blipFill>
+                  <pic:spPr>
+                    <a:xfrm>
+                      <a:off x="0" y="0"/>
+                      <a:ext cx="5402376" cy="500220"/>
+                    </a:xfrm>
+                    <a:prstGeom prst="rect">
+                      <a:avLst/>
+                    </a:prstGeom>
+                  </pic:spPr>
+                </pic:pic>
+              </a:graphicData>
+            </a:graphic>
+          </wp:inline>
+        </w:drawing>
+      </w:r>
+    </w:p>
+    <w:p>
+      <w:pPr>
+        <w:ind w:left="708"/>
+        <w:jc w:val="both"/>
+        <w:rPr>
+          <w:sz w:val="26"/>
+          <w:szCs w:val="26"/>
+        </w:rPr>
+      </w:pPr>
+      <w:r>
+        <w:rPr>
+          <w:sz w:val="26"/>
+          <w:szCs w:val="26"/>
+        </w:rPr>
+        <w:t xml:space="preserve">Pythonban a szogletes zarojelet hasznaljak listak letrehozasara amiben az elemeket vesszovel valasztjuk el egymastol. </w:t>
+      </w:r>
+    </w:p>
+    <w:p>
+      <w:pPr>
+        <w:pStyle w:val="ListParagraph"/>
+        <w:numPr>
+          <w:ilvl w:val="0"/>
+          <w:numId w:val="5"/>
+        </w:numPr>
+        <w:jc w:val="both"/>
+        <w:rPr>
+          <w:sz w:val="26"/>
+          <w:szCs w:val="26"/>
+        </w:rPr>
+      </w:pPr>
+      <w:r>
+        <w:rPr>
+          <w:sz w:val="26"/>
+          <w:szCs w:val="26"/>
+        </w:rPr>
+        <w:t xml:space="preserve">Most, hogy mindent definialtunk, raterhetunk a kod azon reszere ami felel azert, hogy valami tortenyjen. Kezd el gepelni, hogy </w:t>
+      </w:r>
+      <w:r>
+        <w:rPr>
+          <w:b/>
+          <w:color w:val="FFFFFF" w:themeColor="background1"/>
+          <w:sz w:val="26"/>
+          <w:szCs w:val="26"/>
+          <w:highlight w:val="black"/>
+        </w:rPr>
+        <w:t>while True:</w:t>
+      </w:r>
+      <w:r>
+        <w:rPr>
+          <w:b/>
+          <w:color w:val="FFFFFF" w:themeColor="background1"/>
+          <w:sz w:val="26"/>
+          <w:szCs w:val="26"/>
+        </w:rPr>
+        <w:t xml:space="preserve"> </w:t>
+      </w:r>
+      <w:r>
+        <w:rPr>
+          <w:sz w:val="26"/>
+          <w:szCs w:val="26"/>
+        </w:rPr>
+        <w:t>.</w:t>
+      </w:r>
+      <w:r>
+        <w:rPr>
+          <w:sz w:val="26"/>
+          <w:szCs w:val="26"/>
+        </w:rPr>
+        <w:t xml:space="preserve"> Evvel letrehozol egy ciklust ami a vegtelensegig ismetli magat.</w:t>
+      </w:r>
+    </w:p>
+    <w:p>
+      <w:pPr>
+        <w:pStyle w:val="ListParagraph"/>
+        <w:numPr>
+          <w:ilvl w:val="0"/>
+          <w:numId w:val="5"/>
+        </w:numPr>
+        <w:jc w:val="both"/>
+        <w:rPr>
+          <w:sz w:val="26"/>
+          <w:szCs w:val="26"/>
+        </w:rPr>
+      </w:pPr>
+      <w:r>
+        <w:rPr>
+          <w:sz w:val="26"/>
+          <w:szCs w:val="26"/>
+        </w:rPr>
+        <w:t xml:space="preserve">Ezutan ird uj </w:t>
+      </w:r>
+      <w:r>
+        <w:rPr>
+          <w:sz w:val="26"/>
+          <w:szCs w:val="26"/>
+        </w:rPr>
+        <w:t>sorba</w:t>
+      </w:r>
+      <w:r>
+        <w:rPr>
+          <w:sz w:val="26"/>
+          <w:szCs w:val="26"/>
+        </w:rPr>
+        <w:t xml:space="preserve"> </w:t>
+      </w:r>
+      <w:r>
+        <w:rPr>
+          <w:sz w:val="26"/>
+          <w:szCs w:val="26"/>
+        </w:rPr>
+        <w:t xml:space="preserve">4 ures hely kihagyasaval (4-szer nyomd le a hosszu billentyut), hogy </w:t>
+      </w:r>
+      <w:r>
+        <w:rPr>
+          <w:b/>
+          <w:color w:val="FFFFFF" w:themeColor="background1"/>
+          <w:sz w:val="26"/>
+          <w:szCs w:val="26"/>
+          <w:highlight w:val="black"/>
+        </w:rPr>
+        <w:t>button.wait_for_press()</w:t>
+      </w:r>
+      <w:r>
+        <w:rPr>
+          <w:color w:val="FFFFFF" w:themeColor="background1"/>
+          <w:sz w:val="26"/>
+          <w:szCs w:val="26"/>
+        </w:rPr>
+        <w:t xml:space="preserve"> </w:t>
+      </w:r>
+      <w:r>
+        <w:rPr>
+          <w:sz w:val="26"/>
+          <w:szCs w:val="26"/>
+        </w:rPr>
+        <w:t xml:space="preserve">. Evvel a paranccsal minden ciklusban a szamitogep varni fog arra, hogy valaki meg nyomja a kapcsolodat (a puki parnat). </w:t>
+      </w:r>
+    </w:p>
+    <w:p>
+      <w:pPr>
+        <w:pStyle w:val="ListParagraph"/>
+        <w:numPr>
+          <w:ilvl w:val="0"/>
+          <w:numId w:val="5"/>
+        </w:numPr>
+        <w:jc w:val="both"/>
+        <w:rPr>
+          <w:sz w:val="26"/>
+          <w:szCs w:val="26"/>
+        </w:rPr>
+      </w:pPr>
+      <w:r>
+        <w:rPr>
+          <w:sz w:val="26"/>
+          <w:szCs w:val="26"/>
+        </w:rPr>
+        <w:t xml:space="preserve">A kovetkezo sorban ugyanavval a tordelessel hasznald a </w:t>
+      </w:r>
+      <w:r>
+        <w:rPr>
+          <w:b/>
+          <w:color w:val="FFFFFF" w:themeColor="background1"/>
+          <w:sz w:val="26"/>
+          <w:szCs w:val="26"/>
+          <w:highlight w:val="black"/>
+        </w:rPr>
+        <w:t>random.choice</w:t>
+      </w:r>
+      <w:r>
+        <w:rPr>
+          <w:sz w:val="26"/>
+          <w:szCs w:val="26"/>
+        </w:rPr>
+        <w:t xml:space="preserve"> fuggvenyt, hogy veletlenszeruen kivalassz egy puki hangot. A kivalasztott hangot tarolni kell egy valtozoban </w:t>
+      </w:r>
+      <w:r>
+        <w:rPr>
+          <w:b/>
+          <w:color w:val="FFFFFF" w:themeColor="background1"/>
+          <w:sz w:val="26"/>
+          <w:szCs w:val="26"/>
+          <w:highlight w:val="black"/>
+        </w:rPr>
+        <w:t>parp = random.choice(trumps)</w:t>
+      </w:r>
+      <w:r>
+        <w:rPr>
+          <w:b/>
+          <w:color w:val="FFFFFF" w:themeColor="background1"/>
+          <w:sz w:val="26"/>
+          <w:szCs w:val="26"/>
+        </w:rPr>
+        <w:t xml:space="preserve"> </w:t>
+      </w:r>
+      <w:r>
+        <w:rPr>
+          <w:sz w:val="26"/>
+          <w:szCs w:val="26"/>
+        </w:rPr>
+        <w:t>.</w:t>
+      </w:r>
+    </w:p>
+    <w:p>
+      <w:pPr>
+        <w:pStyle w:val="ListParagraph"/>
+        <w:numPr>
+          <w:ilvl w:val="0"/>
+          <w:numId w:val="5"/>
+        </w:numPr>
+        <w:jc w:val="both"/>
+        <w:rPr>
+          <w:sz w:val="26"/>
+          <w:szCs w:val="26"/>
+        </w:rPr>
+      </w:pPr>
+      <w:r>
+        <w:rPr>
+          <w:sz w:val="26"/>
+          <w:szCs w:val="26"/>
+        </w:rPr>
+        <w:t xml:space="preserve">A kovetkezo sor lejatsza a kivalasztott veletlenszeru hangot az </w:t>
+      </w:r>
+      <w:r>
+        <w:rPr>
+          <w:b/>
+          <w:color w:val="FFFFFF" w:themeColor="background1"/>
+          <w:sz w:val="26"/>
+          <w:szCs w:val="26"/>
+          <w:highlight w:val="black"/>
+        </w:rPr>
+        <w:t>aplay</w:t>
+      </w:r>
+      <w:r>
+        <w:rPr>
+          <w:sz w:val="26"/>
+          <w:szCs w:val="26"/>
+        </w:rPr>
+        <w:t xml:space="preserve"> nevu paranccsal. Ird </w:t>
+      </w:r>
+      <w:r>
+        <w:rPr>
+          <w:b/>
+          <w:color w:val="FFFFFF" w:themeColor="background1"/>
+          <w:sz w:val="26"/>
+          <w:szCs w:val="26"/>
+          <w:highlight w:val="black"/>
+        </w:rPr>
+        <w:t>os.system(”aplay {0}”.format(parp))</w:t>
+      </w:r>
+      <w:r>
+        <w:rPr>
+          <w:b/>
+          <w:color w:val="FFFFFF" w:themeColor="background1"/>
+          <w:sz w:val="26"/>
+          <w:szCs w:val="26"/>
+        </w:rPr>
+        <w:t xml:space="preserve"> </w:t>
+      </w:r>
+      <w:r>
+        <w:rPr>
+          <w:sz w:val="26"/>
+          <w:szCs w:val="26"/>
+        </w:rPr>
+        <w:t>.</w:t>
+      </w:r>
+    </w:p>
+    <w:p>
+      <w:pPr>
+        <w:pStyle w:val="ListParagraph"/>
+        <w:numPr>
+          <w:ilvl w:val="0"/>
+          <w:numId w:val="5"/>
+        </w:numPr>
+        <w:jc w:val="both"/>
+        <w:rPr>
+          <w:sz w:val="26"/>
+          <w:szCs w:val="26"/>
+        </w:rPr>
+      </w:pPr>
       <w:bookmarkStart w:id="0" w:name="_GoBack"/>
+      <w:r>
+        <w:rPr>
+          <w:noProof/>
+          <w:sz w:val="26"/>
+          <w:szCs w:val="26"/>
+          <w:lang w:val="en-US"/>
+        </w:rPr>
+        <w:lastRenderedPageBreak/>
+        <w:drawing>
+          <wp:anchor distT="0" distB="0" distL="114300" distR="114300" simplePos="0" relativeHeight="251666432" behindDoc="1" locked="0" layoutInCell="1" allowOverlap="1" wp14:anchorId="170D48CD" wp14:editId="73AEA6FA">
+            <wp:simplePos x="0" y="0"/>
+            <wp:positionH relativeFrom="page">
+              <wp:align>right</wp:align>
+            </wp:positionH>
+            <wp:positionV relativeFrom="paragraph">
+              <wp:posOffset>-899160</wp:posOffset>
+            </wp:positionV>
+            <wp:extent cx="7543800" cy="885825"/>
+            <wp:effectExtent l="0" t="0" r="0" b="9525"/>
+            <wp:wrapNone/>
+            <wp:docPr id="14" name="Kép 5"/>
+            <wp:cNvGraphicFramePr>
+              <a:graphicFrameLocks xmlns:a="http://schemas.openxmlformats.org/drawingml/2006/main" noChangeAspect="1"/>
+            </wp:cNvGraphicFramePr>
+            <a:graphic xmlns:a="http://schemas.openxmlformats.org/drawingml/2006/main">
+              <a:graphicData uri="http://schemas.openxmlformats.org/drawingml/2006/picture">
+                <pic:pic xmlns:pic="http://schemas.openxmlformats.org/drawingml/2006/picture">
+                  <pic:nvPicPr>
+                    <pic:cNvPr id="5" name="header.PNG"/>
+                    <pic:cNvPicPr/>
+                  </pic:nvPicPr>
+                  <pic:blipFill>
+                    <a:blip r:embed="rId5">
+                      <a:extLst>
+                        <a:ext uri="{28A0092B-C50C-407E-A947-70E740481C1C}">
+                          <a14:useLocalDpi xmlns:a14="http://schemas.microsoft.com/office/drawing/2010/main" val="0"/>
+                        </a:ext>
+                      </a:extLst>
+                    </a:blip>
+                    <a:stretch>
+                      <a:fillRect/>
+                    </a:stretch>
+                  </pic:blipFill>
+                  <pic:spPr>
+                    <a:xfrm>
+                      <a:off x="0" y="0"/>
+                      <a:ext cx="7543800" cy="885825"/>
+                    </a:xfrm>
+                    <a:prstGeom prst="rect">
+                      <a:avLst/>
+                    </a:prstGeom>
+                  </pic:spPr>
+                </pic:pic>
+              </a:graphicData>
+            </a:graphic>
+            <wp14:sizeRelH relativeFrom="margin">
+              <wp14:pctWidth>0</wp14:pctWidth>
+            </wp14:sizeRelH>
+            <wp14:sizeRelV relativeFrom="margin">
+              <wp14:pctHeight>0</wp14:pctHeight>
+            </wp14:sizeRelV>
+          </wp:anchor>
+        </w:drawing>
+      </w:r>
       <w:bookmarkEnd w:id="0"/>
+      <w:r>
+        <w:rPr>
+          <w:sz w:val="26"/>
+          <w:szCs w:val="26"/>
+        </w:rPr>
+        <w:t xml:space="preserve">Vegul adj a programnak 2 masodperc pihenesi idot, mielott ujra varna a kapcsolo megnyomasat. Hasznald a </w:t>
+      </w:r>
+      <w:r>
+        <w:rPr>
+          <w:b/>
+          <w:color w:val="FFFFFF" w:themeColor="background1"/>
+          <w:sz w:val="26"/>
+          <w:szCs w:val="26"/>
+          <w:highlight w:val="black"/>
+        </w:rPr>
+        <w:t>sleep(2)</w:t>
+      </w:r>
+      <w:r>
+        <w:rPr>
+          <w:sz w:val="26"/>
+          <w:szCs w:val="26"/>
+        </w:rPr>
+        <w:t xml:space="preserve"> kodot. </w:t>
+      </w:r>
+    </w:p>
+    <w:p>
+      <w:pPr>
+        <w:pStyle w:val="ListParagraph"/>
+        <w:numPr>
+          <w:ilvl w:val="0"/>
+          <w:numId w:val="5"/>
+        </w:numPr>
+        <w:jc w:val="both"/>
+        <w:rPr>
+          <w:sz w:val="26"/>
+          <w:szCs w:val="26"/>
+        </w:rPr>
+      </w:pPr>
+      <w:r>
+        <w:rPr>
+          <w:sz w:val="26"/>
+          <w:szCs w:val="26"/>
+        </w:rPr>
+        <w:t>Tehat a kododnak valahogy igy kellene kineznie:</w:t>
+      </w:r>
+    </w:p>
+    <w:p>
+      <w:pPr>
+        <w:jc w:val="center"/>
+        <w:rPr>
+          <w:sz w:val="26"/>
+          <w:szCs w:val="26"/>
+        </w:rPr>
+      </w:pPr>
+      <w:r>
+        <w:rPr>
+          <w:noProof/>
+          <w:lang w:val="en-US"/>
+        </w:rPr>
+        <w:drawing>
+          <wp:inline distT="0" distB="0" distL="0" distR="0" wp14:anchorId="60962A7D" wp14:editId="51640037">
+            <wp:extent cx="4282440" cy="1317067"/>
+            <wp:effectExtent l="0" t="0" r="3810" b="0"/>
+            <wp:docPr id="13" name="Picture 13"/>
+            <wp:cNvGraphicFramePr>
+              <a:graphicFrameLocks xmlns:a="http://schemas.openxmlformats.org/drawingml/2006/main" noChangeAspect="1"/>
+            </wp:cNvGraphicFramePr>
+            <a:graphic xmlns:a="http://schemas.openxmlformats.org/drawingml/2006/main">
+              <a:graphicData uri="http://schemas.openxmlformats.org/drawingml/2006/picture">
+                <pic:pic xmlns:pic="http://schemas.openxmlformats.org/drawingml/2006/picture">
+                  <pic:nvPicPr>
+                    <pic:cNvPr id="1" name=""/>
+                    <pic:cNvPicPr/>
+                  </pic:nvPicPr>
+                  <pic:blipFill>
+                    <a:blip r:embed="rId13"/>
+                    <a:stretch>
+                      <a:fillRect/>
+                    </a:stretch>
+                  </pic:blipFill>
+                  <pic:spPr>
+                    <a:xfrm>
+                      <a:off x="0" y="0"/>
+                      <a:ext cx="4341751" cy="1335308"/>
+                    </a:xfrm>
+                    <a:prstGeom prst="rect">
+                      <a:avLst/>
+                    </a:prstGeom>
+                  </pic:spPr>
+                </pic:pic>
+              </a:graphicData>
+            </a:graphic>
+          </wp:inline>
+        </w:drawing>
+      </w:r>
+    </w:p>
+    <w:p>
+      <w:pPr>
+        <w:pStyle w:val="ListParagraph"/>
+        <w:numPr>
+          <w:ilvl w:val="0"/>
+          <w:numId w:val="5"/>
+        </w:numPr>
+        <w:jc w:val="both"/>
+        <w:rPr>
+          <w:sz w:val="26"/>
+          <w:szCs w:val="26"/>
+        </w:rPr>
+      </w:pPr>
+      <w:r>
+        <w:rPr>
+          <w:sz w:val="26"/>
+          <w:szCs w:val="26"/>
+        </w:rPr>
+        <w:t xml:space="preserve">Mentsd el a fajlod a </w:t>
+      </w:r>
+      <w:r>
+        <w:rPr>
+          <w:b/>
+          <w:color w:val="FFFFFF" w:themeColor="background1"/>
+          <w:sz w:val="26"/>
+          <w:szCs w:val="26"/>
+          <w:highlight w:val="black"/>
+        </w:rPr>
+        <w:t>Save</w:t>
+      </w:r>
+      <w:r>
+        <w:rPr>
+          <w:sz w:val="26"/>
+          <w:szCs w:val="26"/>
+        </w:rPr>
+        <w:t xml:space="preserve"> ikonra valo kattintassal.</w:t>
+      </w:r>
+    </w:p>
+    <w:p>
+      <w:pPr>
+        <w:pStyle w:val="ListParagraph"/>
+        <w:numPr>
+          <w:ilvl w:val="0"/>
+          <w:numId w:val="5"/>
+        </w:numPr>
+        <w:jc w:val="both"/>
+        <w:rPr>
+          <w:sz w:val="26"/>
+          <w:szCs w:val="26"/>
+        </w:rPr>
+      </w:pPr>
+      <w:r>
+        <w:rPr>
+          <w:sz w:val="26"/>
+          <w:szCs w:val="26"/>
+        </w:rPr>
+        <w:t xml:space="preserve">Ellenorizd le, hogy mukodik-e a kodod. Kattints a </w:t>
+      </w:r>
+      <w:r>
+        <w:rPr>
+          <w:b/>
+          <w:sz w:val="26"/>
+          <w:szCs w:val="26"/>
+        </w:rPr>
+        <w:t>Run</w:t>
+      </w:r>
+      <w:r>
+        <w:rPr>
+          <w:sz w:val="26"/>
+          <w:szCs w:val="26"/>
+        </w:rPr>
+        <w:t xml:space="preserve"> ikonra, majd a kezeddel probald benyomni a muanyag tanyer tetejet amig a ket tanyer nem erintkezik. Erintkezeskor vicces hangokat kell hallanod a hangszorobol. Ha nem tortent semmi, vagy hibauzenetet kaptal, ellenorizd le a kodod megegyszer, hogy jol gepelted-e be a parancsokat.</w:t>
+      </w:r>
+    </w:p>
+    <w:p>
+      <w:pPr>
+        <w:jc w:val="both"/>
+        <w:rPr>
+          <w:sz w:val="26"/>
+          <w:szCs w:val="26"/>
+        </w:rPr>
+      </w:pPr>
+    </w:p>
+    <w:p>
+      <w:pPr>
+        <w:jc w:val="both"/>
+        <w:rPr>
+          <w:sz w:val="26"/>
+          <w:szCs w:val="26"/>
+        </w:rPr>
+      </w:pPr>
     </w:p>
     <w:sectPr>
       <w:pgSz w:w="11906" w:h="16838"/>
@@ -2420,17 +2792,17 @@
     <w:lsdException w:name="List Table 6 Colorful Accent 6" w:uiPriority="51"/>
     <w:lsdException w:name="List Table 7 Colorful Accent 6" w:uiPriority="52"/>
   </w:latentStyles>
-  <w:style w:type="paragraph" w:default="1" w:styleId="Norml">
+  <w:style w:type="paragraph" w:default="1" w:styleId="Normal">
     <w:name w:val="Normal"/>
     <w:qFormat/>
   </w:style>
-  <w:style w:type="character" w:default="1" w:styleId="Bekezdsalapbettpusa">
+  <w:style w:type="character" w:default="1" w:styleId="DefaultParagraphFont">
     <w:name w:val="Default Paragraph Font"/>
     <w:uiPriority w:val="1"/>
     <w:semiHidden/>
     <w:unhideWhenUsed/>
   </w:style>
-  <w:style w:type="table" w:default="1" w:styleId="Normltblzat">
+  <w:style w:type="table" w:default="1" w:styleId="TableNormal">
     <w:name w:val="Normal Table"/>
     <w:uiPriority w:val="99"/>
     <w:semiHidden/>
@@ -2445,15 +2817,15 @@
       </w:tblCellMar>
     </w:tblPr>
   </w:style>
-  <w:style w:type="numbering" w:default="1" w:styleId="Nemlista">
+  <w:style w:type="numbering" w:default="1" w:styleId="NoList">
     <w:name w:val="No List"/>
     <w:uiPriority w:val="99"/>
     <w:semiHidden/>
     <w:unhideWhenUsed/>
   </w:style>
-  <w:style w:type="paragraph" w:styleId="Listaszerbekezds">
+  <w:style w:type="paragraph" w:styleId="ListParagraph">
     <w:name w:val="List Paragraph"/>
-    <w:basedOn w:val="Norml"/>
+    <w:basedOn w:val="Normal"/>
     <w:uiPriority w:val="34"/>
     <w:qFormat/>
     <w:rsid w:val="00742160"/>

</xml_diff>